<commit_message>
Documento sprint 1 terminado
se sube en formato pdf y editable
</commit_message>
<xml_diff>
--- a/SPRINTS/Sprint1_Website Builder´s.docx
+++ b/SPRINTS/Sprint1_Website Builder´s.docx
@@ -632,14 +632,16 @@
             <w:pPr>
               <w:spacing w:after="0" w:line="240" w:lineRule="auto"/>
               <w:rPr>
-                <w:b/>
-                <w:color w:val="808080"/>
-              </w:rPr>
-            </w:pPr>
-            <w:r>
-              <w:rPr>
-                <w:b/>
-                <w:color w:val="808080"/>
+                <w:rFonts w:ascii="Times New Roman" w:eastAsia="Times New Roman" w:hAnsi="Times New Roman" w:cs="Times New Roman"/>
+                <w:sz w:val="24"/>
+                <w:szCs w:val="24"/>
+              </w:rPr>
+            </w:pPr>
+            <w:r>
+              <w:rPr>
+                <w:rFonts w:ascii="Times New Roman" w:eastAsia="Times New Roman" w:hAnsi="Times New Roman" w:cs="Times New Roman"/>
+                <w:sz w:val="24"/>
+                <w:szCs w:val="24"/>
               </w:rPr>
               <w:t>Scrum master</w:t>
             </w:r>
@@ -659,51 +661,18 @@
             <w:pPr>
               <w:spacing w:after="0" w:line="240" w:lineRule="auto"/>
               <w:rPr>
-                <w:rFonts w:ascii="Arial" w:eastAsia="Arial" w:hAnsi="Arial" w:cs="Arial"/>
-                <w:color w:val="000000"/>
-              </w:rPr>
-            </w:pPr>
-            <w:r>
-              <w:rPr>
-                <w:rFonts w:ascii="Arial" w:eastAsia="Arial" w:hAnsi="Arial" w:cs="Arial"/>
-                <w:color w:val="000000"/>
-              </w:rPr>
-              <w:t>Ad</w:t>
-            </w:r>
-            <w:r>
-              <w:rPr>
-                <w:rFonts w:ascii="Arial" w:eastAsia="Arial" w:hAnsi="Arial" w:cs="Arial"/>
-                <w:color w:val="000000"/>
-              </w:rPr>
-              <w:t xml:space="preserve">imaro </w:t>
-            </w:r>
-            <w:r>
-              <w:rPr>
-                <w:rFonts w:ascii="Arial" w:eastAsia="Arial" w:hAnsi="Arial" w:cs="Arial"/>
-                <w:color w:val="000000"/>
-              </w:rPr>
-              <w:t>M</w:t>
-            </w:r>
-            <w:r>
-              <w:rPr>
-                <w:rFonts w:ascii="Arial" w:eastAsia="Arial" w:hAnsi="Arial" w:cs="Arial"/>
-                <w:color w:val="000000"/>
-              </w:rPr>
-              <w:t xml:space="preserve">ontoya </w:t>
-            </w:r>
-            <w:r>
-              <w:rPr>
-                <w:rFonts w:ascii="Arial" w:eastAsia="Arial" w:hAnsi="Arial" w:cs="Arial"/>
-                <w:color w:val="000000"/>
-              </w:rPr>
-              <w:t>T</w:t>
-            </w:r>
-            <w:r>
-              <w:rPr>
-                <w:rFonts w:ascii="Arial" w:eastAsia="Arial" w:hAnsi="Arial" w:cs="Arial"/>
-                <w:color w:val="000000"/>
-              </w:rPr>
-              <w:t>oro</w:t>
+                <w:rFonts w:ascii="Times New Roman" w:eastAsia="Times New Roman" w:hAnsi="Times New Roman" w:cs="Times New Roman"/>
+                <w:sz w:val="24"/>
+                <w:szCs w:val="24"/>
+              </w:rPr>
+            </w:pPr>
+            <w:r>
+              <w:rPr>
+                <w:rFonts w:ascii="Times New Roman" w:eastAsia="Times New Roman" w:hAnsi="Times New Roman" w:cs="Times New Roman"/>
+                <w:sz w:val="24"/>
+                <w:szCs w:val="24"/>
+              </w:rPr>
+              <w:t>Adimaro Montoya Toro</w:t>
             </w:r>
           </w:p>
         </w:tc>
@@ -981,15 +950,7 @@
                 <w:b/>
                 <w:color w:val="808080"/>
               </w:rPr>
-              <w:t>stakeholders</w:t>
-            </w:r>
-            <w:r>
-              <w:rPr>
-                <w:rFonts w:ascii="Arial" w:hAnsi="Arial" w:cs="Arial"/>
-                <w:color w:val="BDC1C6"/>
-                <w:shd w:val="clear" w:color="auto" w:fill="202124"/>
-              </w:rPr>
-              <w:t> </w:t>
+              <w:t>stakeholder</w:t>
             </w:r>
           </w:p>
         </w:tc>
@@ -1472,7 +1433,7 @@
           <w:sz w:val="24"/>
           <w:szCs w:val="24"/>
         </w:rPr>
-        <w:t>Ceremonias Scrum:</w:t>
+        <w:t>Ceremonias Scrum</w:t>
       </w:r>
     </w:p>
     <w:tbl>
@@ -3090,7 +3051,16 @@
           <w:szCs w:val="24"/>
         </w:rPr>
         <w:lastRenderedPageBreak/>
-        <w:t>3. Evidencia de los commits realizados por cada integrante.</w:t>
+        <w:t xml:space="preserve">3. </w:t>
+      </w:r>
+      <w:r>
+        <w:rPr>
+          <w:i/>
+          <w:color w:val="000000"/>
+          <w:sz w:val="24"/>
+          <w:szCs w:val="24"/>
+        </w:rPr>
+        <w:t>Creación del tablero trello</w:t>
       </w:r>
     </w:p>
     <w:p>
@@ -3130,6 +3100,49 @@
           <w:szCs w:val="24"/>
         </w:rPr>
       </w:pPr>
+      <w:r>
+        <w:rPr>
+          <w:i/>
+          <w:color w:val="000000"/>
+          <w:sz w:val="24"/>
+          <w:szCs w:val="24"/>
+        </w:rPr>
+        <w:drawing>
+          <wp:inline distT="0" distB="0" distL="0" distR="0" wp14:anchorId="3536871A" wp14:editId="5C7BA86D">
+            <wp:extent cx="8257540" cy="4143375"/>
+            <wp:effectExtent l="0" t="0" r="0" b="9525"/>
+            <wp:docPr id="3" name="Imagen 3"/>
+            <wp:cNvGraphicFramePr>
+              <a:graphicFrameLocks xmlns:a="http://schemas.openxmlformats.org/drawingml/2006/main" noChangeAspect="1"/>
+            </wp:cNvGraphicFramePr>
+            <a:graphic xmlns:a="http://schemas.openxmlformats.org/drawingml/2006/main">
+              <a:graphicData uri="http://schemas.openxmlformats.org/drawingml/2006/picture">
+                <pic:pic xmlns:pic="http://schemas.openxmlformats.org/drawingml/2006/picture">
+                  <pic:nvPicPr>
+                    <pic:cNvPr id="1" name=""/>
+                    <pic:cNvPicPr/>
+                  </pic:nvPicPr>
+                  <pic:blipFill>
+                    <a:blip r:embed="rId9"/>
+                    <a:stretch>
+                      <a:fillRect/>
+                    </a:stretch>
+                  </pic:blipFill>
+                  <pic:spPr>
+                    <a:xfrm>
+                      <a:off x="0" y="0"/>
+                      <a:ext cx="8257540" cy="4143375"/>
+                    </a:xfrm>
+                    <a:prstGeom prst="rect">
+                      <a:avLst/>
+                    </a:prstGeom>
+                  </pic:spPr>
+                </pic:pic>
+              </a:graphicData>
+            </a:graphic>
+          </wp:inline>
+        </w:drawing>
+      </w:r>
     </w:p>
     <w:p>
       <w:pPr>
@@ -3188,11 +3201,121 @@
         </w:rPr>
       </w:pPr>
     </w:p>
+    <w:p>
+      <w:pPr>
+        <w:pBdr>
+          <w:top w:val="nil"/>
+          <w:left w:val="nil"/>
+          <w:bottom w:val="nil"/>
+          <w:right w:val="nil"/>
+          <w:between w:val="nil"/>
+        </w:pBdr>
+        <w:spacing w:after="0"/>
+        <w:ind w:left="567" w:right="813"/>
+        <w:rPr>
+          <w:i/>
+          <w:color w:val="000000"/>
+          <w:sz w:val="24"/>
+          <w:szCs w:val="24"/>
+        </w:rPr>
+      </w:pPr>
+    </w:p>
+    <w:p>
+      <w:pPr>
+        <w:pBdr>
+          <w:top w:val="nil"/>
+          <w:left w:val="nil"/>
+          <w:bottom w:val="nil"/>
+          <w:right w:val="nil"/>
+          <w:between w:val="nil"/>
+        </w:pBdr>
+        <w:spacing w:after="0"/>
+        <w:ind w:left="567" w:right="813"/>
+        <w:rPr>
+          <w:i/>
+          <w:color w:val="000000"/>
+          <w:sz w:val="24"/>
+          <w:szCs w:val="24"/>
+        </w:rPr>
+      </w:pPr>
+      <w:r>
+        <w:rPr>
+          <w:i/>
+          <w:color w:val="000000"/>
+          <w:sz w:val="24"/>
+          <w:szCs w:val="24"/>
+        </w:rPr>
+        <w:lastRenderedPageBreak/>
+        <w:t>4. Evidencia de commits:</w:t>
+      </w:r>
+    </w:p>
+    <w:p>
+      <w:pPr>
+        <w:pBdr>
+          <w:top w:val="nil"/>
+          <w:left w:val="nil"/>
+          <w:bottom w:val="nil"/>
+          <w:right w:val="nil"/>
+          <w:between w:val="nil"/>
+        </w:pBdr>
+        <w:spacing w:after="0"/>
+        <w:ind w:left="567" w:right="813"/>
+        <w:rPr>
+          <w:i/>
+          <w:color w:val="000000"/>
+          <w:sz w:val="24"/>
+          <w:szCs w:val="24"/>
+        </w:rPr>
+      </w:pPr>
+      <w:r>
+        <w:rPr>
+          <w:i/>
+          <w:color w:val="000000"/>
+          <w:sz w:val="24"/>
+          <w:szCs w:val="24"/>
+        </w:rPr>
+        <w:drawing>
+          <wp:inline distT="0" distB="0" distL="0" distR="0" wp14:anchorId="06949CF9" wp14:editId="25300543">
+            <wp:extent cx="8257540" cy="3466465"/>
+            <wp:effectExtent l="0" t="0" r="0" b="635"/>
+            <wp:docPr id="6" name="Imagen 6"/>
+            <wp:cNvGraphicFramePr>
+              <a:graphicFrameLocks xmlns:a="http://schemas.openxmlformats.org/drawingml/2006/main" noChangeAspect="1"/>
+            </wp:cNvGraphicFramePr>
+            <a:graphic xmlns:a="http://schemas.openxmlformats.org/drawingml/2006/main">
+              <a:graphicData uri="http://schemas.openxmlformats.org/drawingml/2006/picture">
+                <pic:pic xmlns:pic="http://schemas.openxmlformats.org/drawingml/2006/picture">
+                  <pic:nvPicPr>
+                    <pic:cNvPr id="1" name=""/>
+                    <pic:cNvPicPr/>
+                  </pic:nvPicPr>
+                  <pic:blipFill>
+                    <a:blip r:embed="rId10"/>
+                    <a:stretch>
+                      <a:fillRect/>
+                    </a:stretch>
+                  </pic:blipFill>
+                  <pic:spPr>
+                    <a:xfrm>
+                      <a:off x="0" y="0"/>
+                      <a:ext cx="8257540" cy="3466465"/>
+                    </a:xfrm>
+                    <a:prstGeom prst="rect">
+                      <a:avLst/>
+                    </a:prstGeom>
+                  </pic:spPr>
+                </pic:pic>
+              </a:graphicData>
+            </a:graphic>
+          </wp:inline>
+        </w:drawing>
+      </w:r>
+    </w:p>
     <w:sectPr>
-      <w:headerReference w:type="even" r:id="rId9"/>
-      <w:headerReference w:type="default" r:id="rId10"/>
-      <w:footerReference w:type="default" r:id="rId11"/>
-      <w:headerReference w:type="first" r:id="rId12"/>
+      <w:headerReference w:type="even" r:id="rId11"/>
+      <w:headerReference w:type="default" r:id="rId12"/>
+      <w:footerReference w:type="default" r:id="rId13"/>
+      <w:headerReference w:type="first" r:id="rId14"/>
       <w:pgSz w:w="15840" w:h="12240" w:orient="landscape"/>
       <w:pgMar w:top="1038" w:right="1418" w:bottom="1701" w:left="1418" w:header="142" w:footer="188" w:gutter="0"/>
       <w:pgNumType w:start="1"/>

</xml_diff>